<commit_message>
Exportação de Documentos para PDF
</commit_message>
<xml_diff>
--- a/Processos/Template/Template - GRE - Checklist de Verificacao do Documento de Levantamento de Requisitos.docx
+++ b/Processos/Template/Template - GRE - Checklist de Verificacao do Documento de Levantamento de Requisitos.docx
@@ -23,17 +23,7 @@
           <w:sz w:val="32"/>
           <w:szCs w:val="32"/>
         </w:rPr>
-        <w:t xml:space="preserve">Checklist – </w:t>
-      </w:r>
-      <w:r>
-        <w:rPr>
-          <w:rFonts w:cs="Arial"/>
-          <w:b/>
-          <w:color w:val="333399"/>
-          <w:sz w:val="32"/>
-          <w:szCs w:val="32"/>
-        </w:rPr>
-        <w:t>Documento de Levantamento de Requisitos</w:t>
+        <w:t>Checklist – Documento de Levantamento de Requisitos</w:t>
       </w:r>
     </w:p>
     <w:p>
@@ -51,35 +41,36 @@
       </w:pPr>
       <w:r>
         <w:rPr>
-          <w:sz w:val="32"/>
-          <w:szCs w:val="32"/>
+          <w:rFonts w:cs="Arial"/>
+          <w:b/>
+          <w:color w:val="333399"/>
         </w:rPr>
       </w:r>
     </w:p>
     <w:tbl>
       <w:tblPr>
         <w:tblpPr w:bottomFromText="0" w:horzAnchor="margin" w:leftFromText="141" w:rightFromText="141" w:tblpX="0" w:tblpXSpec="center" w:tblpY="940" w:topFromText="0" w:vertAnchor="text"/>
-        <w:tblW w:w="10770" w:type="dxa"/>
+        <w:tblW w:w="8504" w:type="dxa"/>
         <w:jc w:val="left"/>
-        <w:tblInd w:w="-1010" w:type="dxa"/>
+        <w:tblInd w:w="57" w:type="dxa"/>
         <w:tblBorders>
-          <w:top w:val="single" w:sz="4" w:space="0" w:color="000000"/>
-          <w:left w:val="single" w:sz="4" w:space="0" w:color="000000"/>
-          <w:bottom w:val="single" w:sz="4" w:space="0" w:color="000000"/>
-          <w:insideH w:val="single" w:sz="4" w:space="0" w:color="000000"/>
+          <w:top w:val="single" w:sz="4" w:space="0" w:color="000001"/>
+          <w:left w:val="single" w:sz="4" w:space="0" w:color="000001"/>
+          <w:bottom w:val="single" w:sz="4" w:space="0" w:color="000001"/>
+          <w:insideH w:val="single" w:sz="4" w:space="0" w:color="000001"/>
         </w:tblBorders>
         <w:tblCellMar>
           <w:top w:w="0" w:type="dxa"/>
-          <w:left w:w="103" w:type="dxa"/>
+          <w:left w:w="52" w:type="dxa"/>
           <w:bottom w:w="0" w:type="dxa"/>
           <w:right w:w="108" w:type="dxa"/>
         </w:tblCellMar>
         <w:tblLook w:val="01e0" w:noVBand="0" w:noHBand="0" w:lastColumn="1" w:firstColumn="1" w:lastRow="1" w:firstRow="1"/>
       </w:tblPr>
       <w:tblGrid>
-        <w:gridCol w:w="7062"/>
-        <w:gridCol w:w="861"/>
-        <w:gridCol w:w="2847"/>
+        <w:gridCol w:w="3669"/>
+        <w:gridCol w:w="2426"/>
+        <w:gridCol w:w="2409"/>
       </w:tblGrid>
       <w:tr>
         <w:trPr>
@@ -87,17 +78,17 @@
         </w:trPr>
         <w:tc>
           <w:tcPr>
-            <w:tcW w:w="7062" w:type="dxa"/>
+            <w:tcW w:w="3669" w:type="dxa"/>
             <w:vMerge w:val="restart"/>
             <w:tcBorders>
-              <w:top w:val="single" w:sz="4" w:space="0" w:color="000000"/>
-              <w:left w:val="single" w:sz="4" w:space="0" w:color="000000"/>
-              <w:bottom w:val="single" w:sz="4" w:space="0" w:color="000000"/>
-              <w:insideH w:val="single" w:sz="4" w:space="0" w:color="000000"/>
+              <w:top w:val="single" w:sz="4" w:space="0" w:color="000001"/>
+              <w:left w:val="single" w:sz="4" w:space="0" w:color="000001"/>
+              <w:bottom w:val="single" w:sz="4" w:space="0" w:color="000001"/>
+              <w:insideH w:val="single" w:sz="4" w:space="0" w:color="000001"/>
             </w:tcBorders>
             <w:shd w:fill="CCCCFF" w:val="clear"/>
             <w:tcMar>
-              <w:left w:w="103" w:type="dxa"/>
+              <w:left w:w="52" w:type="dxa"/>
             </w:tcMar>
             <w:vAlign w:val="center"/>
           </w:tcPr>
@@ -124,17 +115,17 @@
         </w:tc>
         <w:tc>
           <w:tcPr>
-            <w:tcW w:w="861" w:type="dxa"/>
+            <w:tcW w:w="2426" w:type="dxa"/>
             <w:vMerge w:val="restart"/>
             <w:tcBorders>
-              <w:top w:val="single" w:sz="4" w:space="0" w:color="000000"/>
-              <w:left w:val="single" w:sz="4" w:space="0" w:color="000000"/>
-              <w:bottom w:val="single" w:sz="4" w:space="0" w:color="000000"/>
-              <w:insideH w:val="single" w:sz="4" w:space="0" w:color="000000"/>
+              <w:top w:val="single" w:sz="4" w:space="0" w:color="000001"/>
+              <w:left w:val="single" w:sz="4" w:space="0" w:color="000001"/>
+              <w:bottom w:val="single" w:sz="4" w:space="0" w:color="000001"/>
+              <w:insideH w:val="single" w:sz="4" w:space="0" w:color="000001"/>
             </w:tcBorders>
             <w:shd w:fill="CCCCFF" w:val="clear"/>
             <w:tcMar>
-              <w:left w:w="103" w:type="dxa"/>
+              <w:left w:w="52" w:type="dxa"/>
             </w:tcMar>
             <w:vAlign w:val="center"/>
           </w:tcPr>
@@ -144,11 +135,7 @@
               <w:spacing w:before="80" w:after="80"/>
               <w:jc w:val="center"/>
               <w:rPr>
-                <w:rFonts w:cs="Arial"/>
-                <w:b/>
-                <w:b/>
-                <w:color w:val="FFFFFF"/>
-                <w:sz w:val="22"/>
+                <w:color w:val="000000"/>
               </w:rPr>
             </w:pPr>
             <w:r>
@@ -161,21 +148,40 @@
               <w:t xml:space="preserve">OK </w:t>
             </w:r>
           </w:p>
-        </w:tc>
-        <w:tc>
-          <w:tcPr>
-            <w:tcW w:w="2847" w:type="dxa"/>
-            <w:tcBorders>
-              <w:top w:val="single" w:sz="4" w:space="0" w:color="000000"/>
-              <w:left w:val="single" w:sz="4" w:space="0" w:color="000000"/>
-              <w:bottom w:val="single" w:sz="4" w:space="0" w:color="000000"/>
-              <w:right w:val="single" w:sz="4" w:space="0" w:color="000000"/>
-              <w:insideH w:val="single" w:sz="4" w:space="0" w:color="000000"/>
-              <w:insideV w:val="single" w:sz="4" w:space="0" w:color="000000"/>
+          <w:p>
+            <w:pPr>
+              <w:pStyle w:val="Normal"/>
+              <w:spacing w:before="80" w:after="80"/>
+              <w:jc w:val="center"/>
+              <w:rPr>
+                <w:color w:val="000000"/>
+              </w:rPr>
+            </w:pPr>
+            <w:r>
+              <w:rPr>
+                <w:rFonts w:cs="Arial"/>
+                <w:b/>
+                <w:color w:val="000000"/>
+                <w:sz w:val="22"/>
+              </w:rPr>
+              <w:t>(MARCAR COM X OS CASOS QUE SÃO OK)</w:t>
+            </w:r>
+          </w:p>
+        </w:tc>
+        <w:tc>
+          <w:tcPr>
+            <w:tcW w:w="2409" w:type="dxa"/>
+            <w:tcBorders>
+              <w:top w:val="single" w:sz="4" w:space="0" w:color="000001"/>
+              <w:left w:val="single" w:sz="4" w:space="0" w:color="000001"/>
+              <w:bottom w:val="single" w:sz="4" w:space="0" w:color="000001"/>
+              <w:right w:val="single" w:sz="4" w:space="0" w:color="000001"/>
+              <w:insideH w:val="single" w:sz="4" w:space="0" w:color="000001"/>
+              <w:insideV w:val="single" w:sz="4" w:space="0" w:color="000001"/>
             </w:tcBorders>
             <w:shd w:fill="CCCCFF" w:val="clear"/>
             <w:tcMar>
-              <w:left w:w="103" w:type="dxa"/>
+              <w:left w:w="52" w:type="dxa"/>
             </w:tcMar>
             <w:vAlign w:val="bottom"/>
           </w:tcPr>
@@ -206,16 +212,17 @@
         </w:trPr>
         <w:tc>
           <w:tcPr>
-            <w:tcW w:w="7062" w:type="dxa"/>
+            <w:tcW w:w="3669" w:type="dxa"/>
             <w:vMerge w:val="continue"/>
             <w:tcBorders>
-              <w:left w:val="single" w:sz="4" w:space="0" w:color="000000"/>
-              <w:bottom w:val="single" w:sz="4" w:space="0" w:color="000000"/>
-              <w:insideH w:val="single" w:sz="4" w:space="0" w:color="000000"/>
+              <w:top w:val="single" w:sz="4" w:space="0" w:color="000001"/>
+              <w:left w:val="single" w:sz="4" w:space="0" w:color="000001"/>
+              <w:bottom w:val="single" w:sz="4" w:space="0" w:color="000001"/>
+              <w:insideH w:val="single" w:sz="4" w:space="0" w:color="000001"/>
             </w:tcBorders>
             <w:shd w:fill="CCCCFF" w:val="clear"/>
             <w:tcMar>
-              <w:left w:w="103" w:type="dxa"/>
+              <w:left w:w="52" w:type="dxa"/>
             </w:tcMar>
             <w:vAlign w:val="center"/>
           </w:tcPr>
@@ -244,16 +251,17 @@
         </w:tc>
         <w:tc>
           <w:tcPr>
-            <w:tcW w:w="861" w:type="dxa"/>
+            <w:tcW w:w="2426" w:type="dxa"/>
             <w:vMerge w:val="continue"/>
             <w:tcBorders>
-              <w:left w:val="single" w:sz="4" w:space="0" w:color="000000"/>
-              <w:bottom w:val="single" w:sz="4" w:space="0" w:color="000000"/>
-              <w:insideH w:val="single" w:sz="4" w:space="0" w:color="000000"/>
+              <w:top w:val="single" w:sz="4" w:space="0" w:color="000001"/>
+              <w:left w:val="single" w:sz="4" w:space="0" w:color="000001"/>
+              <w:bottom w:val="single" w:sz="4" w:space="0" w:color="000001"/>
+              <w:insideH w:val="single" w:sz="4" w:space="0" w:color="000001"/>
             </w:tcBorders>
             <w:shd w:fill="CCCCFF" w:val="clear"/>
             <w:tcMar>
-              <w:left w:w="103" w:type="dxa"/>
+              <w:left w:w="52" w:type="dxa"/>
             </w:tcMar>
             <w:vAlign w:val="center"/>
           </w:tcPr>
@@ -282,17 +290,18 @@
         </w:tc>
         <w:tc>
           <w:tcPr>
-            <w:tcW w:w="2847" w:type="dxa"/>
-            <w:tcBorders>
-              <w:left w:val="single" w:sz="4" w:space="0" w:color="000000"/>
-              <w:bottom w:val="single" w:sz="4" w:space="0" w:color="000000"/>
-              <w:right w:val="single" w:sz="4" w:space="0" w:color="000000"/>
-              <w:insideH w:val="single" w:sz="4" w:space="0" w:color="000000"/>
-              <w:insideV w:val="single" w:sz="4" w:space="0" w:color="000000"/>
+            <w:tcW w:w="2409" w:type="dxa"/>
+            <w:tcBorders>
+              <w:top w:val="single" w:sz="4" w:space="0" w:color="000001"/>
+              <w:left w:val="single" w:sz="4" w:space="0" w:color="000001"/>
+              <w:bottom w:val="single" w:sz="4" w:space="0" w:color="000001"/>
+              <w:right w:val="single" w:sz="4" w:space="0" w:color="000001"/>
+              <w:insideH w:val="single" w:sz="4" w:space="0" w:color="000001"/>
+              <w:insideV w:val="single" w:sz="4" w:space="0" w:color="000001"/>
             </w:tcBorders>
             <w:shd w:fill="CCCCFF" w:val="clear"/>
             <w:tcMar>
-              <w:left w:w="103" w:type="dxa"/>
+              <w:left w:w="52" w:type="dxa"/>
             </w:tcMar>
             <w:vAlign w:val="center"/>
           </w:tcPr>
@@ -322,7 +331,7 @@
         </w:trPr>
         <w:tc>
           <w:tcPr>
-            <w:tcW w:w="7062" w:type="dxa"/>
+            <w:tcW w:w="3669" w:type="dxa"/>
             <w:tcBorders>
               <w:top w:val="single" w:sz="4" w:space="0" w:color="00000A"/>
               <w:left w:val="single" w:sz="4" w:space="0" w:color="00000A"/>
@@ -333,7 +342,7 @@
             </w:tcBorders>
             <w:shd w:color="auto" w:fill="FFFFFF" w:val="clear"/>
             <w:tcMar>
-              <w:left w:w="103" w:type="dxa"/>
+              <w:left w:w="52" w:type="dxa"/>
             </w:tcMar>
             <w:vAlign w:val="center"/>
           </w:tcPr>
@@ -348,19 +357,13 @@
               <w:rPr>
                 <w:rFonts w:cs="Arial"/>
               </w:rPr>
-              <w:t>1</w:t>
-            </w:r>
-            <w:r>
-              <w:rPr>
-                <w:rFonts w:cs="Arial"/>
-              </w:rPr>
-              <w:t xml:space="preserve"> - Os requisitos possuem identificadores únicos?</w:t>
-            </w:r>
-          </w:p>
-        </w:tc>
-        <w:tc>
-          <w:tcPr>
-            <w:tcW w:w="861" w:type="dxa"/>
+              <w:t>1 - Os requisitos possuem identificadores únicos?</w:t>
+            </w:r>
+          </w:p>
+        </w:tc>
+        <w:tc>
+          <w:tcPr>
+            <w:tcW w:w="2426" w:type="dxa"/>
             <w:tcBorders>
               <w:top w:val="single" w:sz="4" w:space="0" w:color="00000A"/>
               <w:left w:val="single" w:sz="4" w:space="0" w:color="00000A"/>
@@ -371,7 +374,7 @@
             </w:tcBorders>
             <w:shd w:color="auto" w:fill="FFFFFF" w:val="clear"/>
             <w:tcMar>
-              <w:left w:w="103" w:type="dxa"/>
+              <w:left w:w="52" w:type="dxa"/>
             </w:tcMar>
             <w:vAlign w:val="center"/>
           </w:tcPr>
@@ -393,7 +396,7 @@
         </w:tc>
         <w:tc>
           <w:tcPr>
-            <w:tcW w:w="2847" w:type="dxa"/>
+            <w:tcW w:w="2409" w:type="dxa"/>
             <w:tcBorders>
               <w:top w:val="single" w:sz="4" w:space="0" w:color="00000A"/>
               <w:left w:val="single" w:sz="4" w:space="0" w:color="00000A"/>
@@ -404,7 +407,7 @@
             </w:tcBorders>
             <w:shd w:color="auto" w:fill="FFFFFF" w:val="clear"/>
             <w:tcMar>
-              <w:left w:w="103" w:type="dxa"/>
+              <w:left w:w="52" w:type="dxa"/>
             </w:tcMar>
             <w:vAlign w:val="center"/>
           </w:tcPr>
@@ -431,7 +434,7 @@
         </w:trPr>
         <w:tc>
           <w:tcPr>
-            <w:tcW w:w="7062" w:type="dxa"/>
+            <w:tcW w:w="3669" w:type="dxa"/>
             <w:tcBorders>
               <w:top w:val="single" w:sz="4" w:space="0" w:color="00000A"/>
               <w:left w:val="single" w:sz="4" w:space="0" w:color="00000A"/>
@@ -442,7 +445,7 @@
             </w:tcBorders>
             <w:shd w:color="auto" w:fill="FFFFFF" w:val="clear"/>
             <w:tcMar>
-              <w:left w:w="103" w:type="dxa"/>
+              <w:left w:w="52" w:type="dxa"/>
             </w:tcMar>
             <w:vAlign w:val="center"/>
           </w:tcPr>
@@ -457,19 +460,13 @@
               <w:rPr>
                 <w:rFonts w:cs="Arial"/>
               </w:rPr>
-              <w:t>2</w:t>
-            </w:r>
-            <w:r>
-              <w:rPr>
-                <w:rFonts w:cs="Arial"/>
-              </w:rPr>
-              <w:t xml:space="preserve"> - A declaração de cada requisito define somente um único requisito?</w:t>
-            </w:r>
-          </w:p>
-        </w:tc>
-        <w:tc>
-          <w:tcPr>
-            <w:tcW w:w="861" w:type="dxa"/>
+              <w:t>2 - A declaração de cada requisito define somente um único requisito?</w:t>
+            </w:r>
+          </w:p>
+        </w:tc>
+        <w:tc>
+          <w:tcPr>
+            <w:tcW w:w="2426" w:type="dxa"/>
             <w:tcBorders>
               <w:top w:val="single" w:sz="4" w:space="0" w:color="00000A"/>
               <w:left w:val="single" w:sz="4" w:space="0" w:color="00000A"/>
@@ -480,7 +477,7 @@
             </w:tcBorders>
             <w:shd w:color="auto" w:fill="FFFFFF" w:val="clear"/>
             <w:tcMar>
-              <w:left w:w="103" w:type="dxa"/>
+              <w:left w:w="52" w:type="dxa"/>
             </w:tcMar>
             <w:vAlign w:val="center"/>
           </w:tcPr>
@@ -502,7 +499,7 @@
         </w:tc>
         <w:tc>
           <w:tcPr>
-            <w:tcW w:w="2847" w:type="dxa"/>
+            <w:tcW w:w="2409" w:type="dxa"/>
             <w:tcBorders>
               <w:top w:val="single" w:sz="4" w:space="0" w:color="00000A"/>
               <w:left w:val="single" w:sz="4" w:space="0" w:color="00000A"/>
@@ -513,7 +510,7 @@
             </w:tcBorders>
             <w:shd w:color="auto" w:fill="FFFFFF" w:val="clear"/>
             <w:tcMar>
-              <w:left w:w="103" w:type="dxa"/>
+              <w:left w:w="52" w:type="dxa"/>
             </w:tcMar>
             <w:vAlign w:val="center"/>
           </w:tcPr>
@@ -540,7 +537,7 @@
         </w:trPr>
         <w:tc>
           <w:tcPr>
-            <w:tcW w:w="7062" w:type="dxa"/>
+            <w:tcW w:w="3669" w:type="dxa"/>
             <w:tcBorders>
               <w:top w:val="single" w:sz="4" w:space="0" w:color="00000A"/>
               <w:left w:val="single" w:sz="4" w:space="0" w:color="00000A"/>
@@ -551,7 +548,7 @@
             </w:tcBorders>
             <w:shd w:color="auto" w:fill="FFFFFF" w:val="clear"/>
             <w:tcMar>
-              <w:left w:w="103" w:type="dxa"/>
+              <w:left w:w="52" w:type="dxa"/>
             </w:tcMar>
             <w:vAlign w:val="center"/>
           </w:tcPr>
@@ -566,19 +563,13 @@
               <w:rPr>
                 <w:rFonts w:cs="Arial"/>
               </w:rPr>
-              <w:t>3</w:t>
-            </w:r>
-            <w:r>
-              <w:rPr>
-                <w:rFonts w:cs="Arial"/>
-              </w:rPr>
-              <w:t xml:space="preserve"> - Os requisitos especificam uma real necessidade, desejo ou obrigação?</w:t>
-            </w:r>
-          </w:p>
-        </w:tc>
-        <w:tc>
-          <w:tcPr>
-            <w:tcW w:w="861" w:type="dxa"/>
+              <w:t>3 - Os requisitos especificam uma real necessidade, desejo ou obrigação?</w:t>
+            </w:r>
+          </w:p>
+        </w:tc>
+        <w:tc>
+          <w:tcPr>
+            <w:tcW w:w="2426" w:type="dxa"/>
             <w:tcBorders>
               <w:top w:val="single" w:sz="4" w:space="0" w:color="00000A"/>
               <w:left w:val="single" w:sz="4" w:space="0" w:color="00000A"/>
@@ -589,7 +580,7 @@
             </w:tcBorders>
             <w:shd w:color="auto" w:fill="FFFFFF" w:val="clear"/>
             <w:tcMar>
-              <w:left w:w="103" w:type="dxa"/>
+              <w:left w:w="52" w:type="dxa"/>
             </w:tcMar>
             <w:vAlign w:val="center"/>
           </w:tcPr>
@@ -611,7 +602,7 @@
         </w:tc>
         <w:tc>
           <w:tcPr>
-            <w:tcW w:w="2847" w:type="dxa"/>
+            <w:tcW w:w="2409" w:type="dxa"/>
             <w:tcBorders>
               <w:top w:val="single" w:sz="4" w:space="0" w:color="00000A"/>
               <w:left w:val="single" w:sz="4" w:space="0" w:color="00000A"/>
@@ -622,7 +613,7 @@
             </w:tcBorders>
             <w:shd w:color="auto" w:fill="FFFFFF" w:val="clear"/>
             <w:tcMar>
-              <w:left w:w="103" w:type="dxa"/>
+              <w:left w:w="52" w:type="dxa"/>
             </w:tcMar>
             <w:vAlign w:val="center"/>
           </w:tcPr>
@@ -649,7 +640,7 @@
         </w:trPr>
         <w:tc>
           <w:tcPr>
-            <w:tcW w:w="7062" w:type="dxa"/>
+            <w:tcW w:w="3669" w:type="dxa"/>
             <w:tcBorders>
               <w:top w:val="single" w:sz="4" w:space="0" w:color="00000A"/>
               <w:left w:val="single" w:sz="4" w:space="0" w:color="00000A"/>
@@ -660,7 +651,7 @@
             </w:tcBorders>
             <w:shd w:color="auto" w:fill="FFFFFF" w:val="clear"/>
             <w:tcMar>
-              <w:left w:w="103" w:type="dxa"/>
+              <w:left w:w="52" w:type="dxa"/>
             </w:tcMar>
             <w:vAlign w:val="center"/>
           </w:tcPr>
@@ -675,19 +666,13 @@
               <w:rPr>
                 <w:rFonts w:cs="Arial"/>
               </w:rPr>
-              <w:t>4</w:t>
-            </w:r>
-            <w:r>
-              <w:rPr>
-                <w:rFonts w:cs="Arial"/>
-              </w:rPr>
-              <w:t xml:space="preserve"> - Cada requisito está escrito com clareza, concisão e sem ambiguidade?</w:t>
-            </w:r>
-          </w:p>
-        </w:tc>
-        <w:tc>
-          <w:tcPr>
-            <w:tcW w:w="861" w:type="dxa"/>
+              <w:t>4 - Cada requisito está escrito com clareza, concisão e sem ambiguidade?</w:t>
+            </w:r>
+          </w:p>
+        </w:tc>
+        <w:tc>
+          <w:tcPr>
+            <w:tcW w:w="2426" w:type="dxa"/>
             <w:tcBorders>
               <w:top w:val="single" w:sz="4" w:space="0" w:color="00000A"/>
               <w:left w:val="single" w:sz="4" w:space="0" w:color="00000A"/>
@@ -698,7 +683,7 @@
             </w:tcBorders>
             <w:shd w:color="auto" w:fill="FFFFFF" w:val="clear"/>
             <w:tcMar>
-              <w:left w:w="103" w:type="dxa"/>
+              <w:left w:w="52" w:type="dxa"/>
             </w:tcMar>
             <w:vAlign w:val="center"/>
           </w:tcPr>
@@ -720,7 +705,7 @@
         </w:tc>
         <w:tc>
           <w:tcPr>
-            <w:tcW w:w="2847" w:type="dxa"/>
+            <w:tcW w:w="2409" w:type="dxa"/>
             <w:tcBorders>
               <w:top w:val="single" w:sz="4" w:space="0" w:color="00000A"/>
               <w:left w:val="single" w:sz="4" w:space="0" w:color="00000A"/>
@@ -731,7 +716,7 @@
             </w:tcBorders>
             <w:shd w:color="auto" w:fill="FFFFFF" w:val="clear"/>
             <w:tcMar>
-              <w:left w:w="103" w:type="dxa"/>
+              <w:left w:w="52" w:type="dxa"/>
             </w:tcMar>
             <w:vAlign w:val="center"/>
           </w:tcPr>
@@ -758,7 +743,7 @@
         </w:trPr>
         <w:tc>
           <w:tcPr>
-            <w:tcW w:w="7062" w:type="dxa"/>
+            <w:tcW w:w="3669" w:type="dxa"/>
             <w:tcBorders>
               <w:top w:val="single" w:sz="4" w:space="0" w:color="00000A"/>
               <w:left w:val="single" w:sz="4" w:space="0" w:color="00000A"/>
@@ -769,7 +754,7 @@
             </w:tcBorders>
             <w:shd w:color="auto" w:fill="FFFFFF" w:val="clear"/>
             <w:tcMar>
-              <w:left w:w="103" w:type="dxa"/>
+              <w:left w:w="52" w:type="dxa"/>
             </w:tcMar>
             <w:vAlign w:val="center"/>
           </w:tcPr>
@@ -784,19 +769,13 @@
               <w:rPr>
                 <w:rFonts w:cs="Arial"/>
               </w:rPr>
-              <w:t>5</w:t>
-            </w:r>
-            <w:r>
-              <w:rPr>
-                <w:rFonts w:cs="Arial"/>
-              </w:rPr>
-              <w:t xml:space="preserve"> - Os requisitos estão consistentes?</w:t>
-            </w:r>
-          </w:p>
-        </w:tc>
-        <w:tc>
-          <w:tcPr>
-            <w:tcW w:w="861" w:type="dxa"/>
+              <w:t>5 - Os requisitos estão consistentes?</w:t>
+            </w:r>
+          </w:p>
+        </w:tc>
+        <w:tc>
+          <w:tcPr>
+            <w:tcW w:w="2426" w:type="dxa"/>
             <w:tcBorders>
               <w:top w:val="single" w:sz="4" w:space="0" w:color="00000A"/>
               <w:left w:val="single" w:sz="4" w:space="0" w:color="00000A"/>
@@ -807,7 +786,7 @@
             </w:tcBorders>
             <w:shd w:color="auto" w:fill="FFFFFF" w:val="clear"/>
             <w:tcMar>
-              <w:left w:w="103" w:type="dxa"/>
+              <w:left w:w="52" w:type="dxa"/>
             </w:tcMar>
             <w:vAlign w:val="center"/>
           </w:tcPr>
@@ -829,7 +808,7 @@
         </w:tc>
         <w:tc>
           <w:tcPr>
-            <w:tcW w:w="2847" w:type="dxa"/>
+            <w:tcW w:w="2409" w:type="dxa"/>
             <w:tcBorders>
               <w:top w:val="single" w:sz="4" w:space="0" w:color="00000A"/>
               <w:left w:val="single" w:sz="4" w:space="0" w:color="00000A"/>
@@ -840,7 +819,7 @@
             </w:tcBorders>
             <w:shd w:color="auto" w:fill="FFFFFF" w:val="clear"/>
             <w:tcMar>
-              <w:left w:w="103" w:type="dxa"/>
+              <w:left w:w="52" w:type="dxa"/>
             </w:tcMar>
             <w:vAlign w:val="center"/>
           </w:tcPr>
@@ -867,7 +846,7 @@
         </w:trPr>
         <w:tc>
           <w:tcPr>
-            <w:tcW w:w="7062" w:type="dxa"/>
+            <w:tcW w:w="3669" w:type="dxa"/>
             <w:tcBorders>
               <w:top w:val="single" w:sz="4" w:space="0" w:color="00000A"/>
               <w:left w:val="single" w:sz="4" w:space="0" w:color="00000A"/>
@@ -878,7 +857,7 @@
             </w:tcBorders>
             <w:shd w:color="auto" w:fill="FFFFFF" w:val="clear"/>
             <w:tcMar>
-              <w:left w:w="103" w:type="dxa"/>
+              <w:left w:w="52" w:type="dxa"/>
             </w:tcMar>
             <w:vAlign w:val="center"/>
           </w:tcPr>
@@ -893,31 +872,13 @@
               <w:rPr>
                 <w:rFonts w:cs="Arial"/>
               </w:rPr>
-              <w:t>6</w:t>
-            </w:r>
-            <w:r>
-              <w:rPr>
-                <w:rFonts w:cs="Arial"/>
-              </w:rPr>
-              <w:t xml:space="preserve"> - Os requisitos estão declarados </w:t>
-            </w:r>
-            <w:r>
-              <w:rPr>
-                <w:rFonts w:cs="Arial"/>
-              </w:rPr>
-              <w:t>de forma completa, explícita e centralizada</w:t>
-            </w:r>
-            <w:r>
-              <w:rPr>
-                <w:rFonts w:cs="Arial"/>
-              </w:rPr>
-              <w:t>?</w:t>
-            </w:r>
-          </w:p>
-        </w:tc>
-        <w:tc>
-          <w:tcPr>
-            <w:tcW w:w="861" w:type="dxa"/>
+              <w:t>6 - Os requisitos estão declarados de forma completa, explícita e centralizada?</w:t>
+            </w:r>
+          </w:p>
+        </w:tc>
+        <w:tc>
+          <w:tcPr>
+            <w:tcW w:w="2426" w:type="dxa"/>
             <w:tcBorders>
               <w:top w:val="single" w:sz="4" w:space="0" w:color="00000A"/>
               <w:left w:val="single" w:sz="4" w:space="0" w:color="00000A"/>
@@ -928,7 +889,7 @@
             </w:tcBorders>
             <w:shd w:color="auto" w:fill="FFFFFF" w:val="clear"/>
             <w:tcMar>
-              <w:left w:w="103" w:type="dxa"/>
+              <w:left w:w="52" w:type="dxa"/>
             </w:tcMar>
             <w:vAlign w:val="center"/>
           </w:tcPr>
@@ -950,7 +911,7 @@
         </w:tc>
         <w:tc>
           <w:tcPr>
-            <w:tcW w:w="2847" w:type="dxa"/>
+            <w:tcW w:w="2409" w:type="dxa"/>
             <w:tcBorders>
               <w:top w:val="single" w:sz="4" w:space="0" w:color="00000A"/>
               <w:left w:val="single" w:sz="4" w:space="0" w:color="00000A"/>
@@ -961,7 +922,7 @@
             </w:tcBorders>
             <w:shd w:color="auto" w:fill="FFFFFF" w:val="clear"/>
             <w:tcMar>
-              <w:left w:w="103" w:type="dxa"/>
+              <w:left w:w="52" w:type="dxa"/>
             </w:tcMar>
             <w:vAlign w:val="center"/>
           </w:tcPr>
@@ -988,7 +949,7 @@
         </w:trPr>
         <w:tc>
           <w:tcPr>
-            <w:tcW w:w="7062" w:type="dxa"/>
+            <w:tcW w:w="3669" w:type="dxa"/>
             <w:tcBorders>
               <w:top w:val="single" w:sz="4" w:space="0" w:color="00000A"/>
               <w:left w:val="single" w:sz="4" w:space="0" w:color="00000A"/>
@@ -999,7 +960,7 @@
             </w:tcBorders>
             <w:shd w:color="auto" w:fill="FFFFFF" w:val="clear"/>
             <w:tcMar>
-              <w:left w:w="103" w:type="dxa"/>
+              <w:left w:w="52" w:type="dxa"/>
             </w:tcMar>
             <w:vAlign w:val="center"/>
           </w:tcPr>
@@ -1014,31 +975,13 @@
               <w:rPr>
                 <w:rFonts w:cs="Arial"/>
               </w:rPr>
-              <w:t>7</w:t>
-            </w:r>
-            <w:r>
-              <w:rPr>
-                <w:rFonts w:cs="Arial"/>
-              </w:rPr>
-              <w:t xml:space="preserve"> – </w:t>
-            </w:r>
-            <w:r>
-              <w:rPr>
-                <w:rFonts w:cs="Arial"/>
-              </w:rPr>
-              <w:t>Todos os termos utilizados no Documento de Levantamento de Requisitos estão localizados no item 1.4</w:t>
-            </w:r>
-            <w:r>
-              <w:rPr>
-                <w:rFonts w:cs="Arial"/>
-              </w:rPr>
-              <w:t>?</w:t>
-            </w:r>
-          </w:p>
-        </w:tc>
-        <w:tc>
-          <w:tcPr>
-            <w:tcW w:w="861" w:type="dxa"/>
+              <w:t>7 – Todos os termos utilizados no Documento de Levantamento de Requisitos estão localizados no item 1.4?</w:t>
+            </w:r>
+          </w:p>
+        </w:tc>
+        <w:tc>
+          <w:tcPr>
+            <w:tcW w:w="2426" w:type="dxa"/>
             <w:tcBorders>
               <w:top w:val="single" w:sz="4" w:space="0" w:color="00000A"/>
               <w:left w:val="single" w:sz="4" w:space="0" w:color="00000A"/>
@@ -1049,7 +992,7 @@
             </w:tcBorders>
             <w:shd w:color="auto" w:fill="FFFFFF" w:val="clear"/>
             <w:tcMar>
-              <w:left w:w="103" w:type="dxa"/>
+              <w:left w:w="52" w:type="dxa"/>
             </w:tcMar>
             <w:vAlign w:val="center"/>
           </w:tcPr>
@@ -1071,7 +1014,7 @@
         </w:tc>
         <w:tc>
           <w:tcPr>
-            <w:tcW w:w="2847" w:type="dxa"/>
+            <w:tcW w:w="2409" w:type="dxa"/>
             <w:tcBorders>
               <w:top w:val="single" w:sz="4" w:space="0" w:color="00000A"/>
               <w:left w:val="single" w:sz="4" w:space="0" w:color="00000A"/>
@@ -1082,7 +1025,7 @@
             </w:tcBorders>
             <w:shd w:color="auto" w:fill="FFFFFF" w:val="clear"/>
             <w:tcMar>
-              <w:left w:w="103" w:type="dxa"/>
+              <w:left w:w="52" w:type="dxa"/>
             </w:tcMar>
             <w:vAlign w:val="center"/>
           </w:tcPr>
@@ -1109,7 +1052,7 @@
         </w:trPr>
         <w:tc>
           <w:tcPr>
-            <w:tcW w:w="7062" w:type="dxa"/>
+            <w:tcW w:w="3669" w:type="dxa"/>
             <w:tcBorders>
               <w:top w:val="single" w:sz="4" w:space="0" w:color="00000A"/>
               <w:left w:val="single" w:sz="4" w:space="0" w:color="00000A"/>
@@ -1120,7 +1063,7 @@
             </w:tcBorders>
             <w:shd w:color="auto" w:fill="FFFFFF" w:val="clear"/>
             <w:tcMar>
-              <w:left w:w="103" w:type="dxa"/>
+              <w:left w:w="52" w:type="dxa"/>
             </w:tcMar>
             <w:vAlign w:val="center"/>
           </w:tcPr>
@@ -1135,55 +1078,13 @@
               <w:rPr>
                 <w:rFonts w:cs="Arial"/>
               </w:rPr>
-              <w:t>8</w:t>
-            </w:r>
-            <w:r>
-              <w:rPr>
-                <w:rFonts w:cs="Arial"/>
-              </w:rPr>
-              <w:t xml:space="preserve"> – </w:t>
-            </w:r>
-            <w:r>
-              <w:rPr>
-                <w:rFonts w:cs="Arial"/>
-              </w:rPr>
-              <w:t>O documento de Levantamento de Requisitos</w:t>
-            </w:r>
-            <w:r>
-              <w:rPr>
-                <w:rFonts w:cs="Arial"/>
-              </w:rPr>
-              <w:t xml:space="preserve"> está clar</w:t>
-            </w:r>
-            <w:r>
-              <w:rPr>
-                <w:rFonts w:cs="Arial"/>
-              </w:rPr>
-              <w:t>o</w:t>
-            </w:r>
-            <w:r>
-              <w:rPr>
-                <w:rFonts w:cs="Arial"/>
-              </w:rPr>
-              <w:t xml:space="preserve"> e objetiv</w:t>
-            </w:r>
-            <w:r>
-              <w:rPr>
-                <w:rFonts w:cs="Arial"/>
-              </w:rPr>
-              <w:t>o</w:t>
-            </w:r>
-            <w:r>
-              <w:rPr>
-                <w:rFonts w:cs="Arial"/>
-              </w:rPr>
-              <w:t>?</w:t>
-            </w:r>
-          </w:p>
-        </w:tc>
-        <w:tc>
-          <w:tcPr>
-            <w:tcW w:w="861" w:type="dxa"/>
+              <w:t>8 – O documento de Levantamento de Requisitos está claro e objetivo?</w:t>
+            </w:r>
+          </w:p>
+        </w:tc>
+        <w:tc>
+          <w:tcPr>
+            <w:tcW w:w="2426" w:type="dxa"/>
             <w:tcBorders>
               <w:top w:val="single" w:sz="4" w:space="0" w:color="00000A"/>
               <w:left w:val="single" w:sz="4" w:space="0" w:color="00000A"/>
@@ -1194,7 +1095,7 @@
             </w:tcBorders>
             <w:shd w:color="auto" w:fill="FFFFFF" w:val="clear"/>
             <w:tcMar>
-              <w:left w:w="103" w:type="dxa"/>
+              <w:left w:w="52" w:type="dxa"/>
             </w:tcMar>
             <w:vAlign w:val="center"/>
           </w:tcPr>
@@ -1216,7 +1117,7 @@
         </w:tc>
         <w:tc>
           <w:tcPr>
-            <w:tcW w:w="2847" w:type="dxa"/>
+            <w:tcW w:w="2409" w:type="dxa"/>
             <w:tcBorders>
               <w:top w:val="single" w:sz="4" w:space="0" w:color="00000A"/>
               <w:left w:val="single" w:sz="4" w:space="0" w:color="00000A"/>
@@ -1227,7 +1128,7 @@
             </w:tcBorders>
             <w:shd w:color="auto" w:fill="FFFFFF" w:val="clear"/>
             <w:tcMar>
-              <w:left w:w="103" w:type="dxa"/>
+              <w:left w:w="52" w:type="dxa"/>
             </w:tcMar>
             <w:vAlign w:val="center"/>
           </w:tcPr>
@@ -1283,6 +1184,7 @@
       <w:pStyle w:val="Rodap"/>
       <w:tabs>
         <w:tab w:val="center" w:pos="4252" w:leader="middleDot"/>
+        <w:tab w:val="right" w:pos="8504" w:leader="none"/>
       </w:tabs>
       <w:jc w:val="right"/>
       <w:rPr/>
@@ -1312,7 +1214,7 @@
       <w:fldChar w:fldCharType="separate"/>
     </w:r>
     <w:r>
-      <w:t>1</w:t>
+      <w:t>0</w:t>
     </w:r>
     <w:r>
       <w:fldChar w:fldCharType="end"/>
@@ -1336,7 +1238,7 @@
     <w:tblPr>
       <w:tblW w:w="8789" w:type="dxa"/>
       <w:jc w:val="left"/>
-      <w:tblInd w:w="-34" w:type="dxa"/>
+      <w:tblInd w:w="-39" w:type="dxa"/>
       <w:tblBorders>
         <w:top w:val="single" w:sz="4" w:space="0" w:color="00000A"/>
         <w:left w:val="single" w:sz="4" w:space="0" w:color="00000A"/>
@@ -1347,7 +1249,7 @@
       </w:tblBorders>
       <w:tblCellMar>
         <w:top w:w="0" w:type="dxa"/>
-        <w:left w:w="108" w:type="dxa"/>
+        <w:left w:w="103" w:type="dxa"/>
         <w:bottom w:w="0" w:type="dxa"/>
         <w:right w:w="108" w:type="dxa"/>
       </w:tblCellMar>
@@ -1372,7 +1274,7 @@
           </w:tcBorders>
           <w:shd w:color="auto" w:fill="auto" w:val="clear"/>
           <w:tcMar>
-            <w:left w:w="108" w:type="dxa"/>
+            <w:left w:w="103" w:type="dxa"/>
           </w:tcMar>
         </w:tcPr>
         <w:p>
@@ -1398,7 +1300,7 @@
           </w:tcBorders>
           <w:shd w:color="auto" w:fill="auto" w:val="clear"/>
           <w:tcMar>
-            <w:left w:w="108" w:type="dxa"/>
+            <w:left w:w="103" w:type="dxa"/>
           </w:tcMar>
           <w:vAlign w:val="center"/>
         </w:tcPr>
@@ -1756,10 +1658,10 @@
     </w:pPr>
     <w:rPr>
       <w:rFonts w:ascii="Arial" w:hAnsi="Arial" w:eastAsia="Calibri" w:cs="Times New Roman"/>
-      <w:color w:val="auto"/>
+      <w:color w:val="00000A"/>
       <w:sz w:val="24"/>
       <w:szCs w:val="22"/>
-      <w:lang w:eastAsia="en-US" w:val="pt-BR" w:bidi="ar-SA"/>
+      <w:lang w:val="pt-BR" w:eastAsia="en-US" w:bidi="ar-SA"/>
     </w:rPr>
   </w:style>
   <w:style w:type="paragraph" w:styleId="Ttulo1">

</xml_diff>